<commit_message>
add sql script file
</commit_message>
<xml_diff>
--- a/doc/秒杀系统概要设计.docx
+++ b/doc/秒杀系统概要设计.docx
@@ -6189,16 +6189,6 @@
         </w:tc>
       </w:tr>
       <w:tr>
-        <w:tblPrEx>
-          <w:tblBorders>
-            <w:top w:val="single" w:color="auto" w:sz="4" w:space="0"/>
-            <w:left w:val="single" w:color="auto" w:sz="4" w:space="0"/>
-            <w:bottom w:val="single" w:color="auto" w:sz="4" w:space="0"/>
-            <w:right w:val="single" w:color="auto" w:sz="4" w:space="0"/>
-            <w:insideH w:val="single" w:color="auto" w:sz="4" w:space="0"/>
-            <w:insideV w:val="single" w:color="auto" w:sz="4" w:space="0"/>
-          </w:tblBorders>
-        </w:tblPrEx>
         <w:trPr>
           <w:jc w:val="center"/>
         </w:trPr>
@@ -7501,6 +7491,16 @@
         </w:tc>
       </w:tr>
       <w:tr>
+        <w:tblPrEx>
+          <w:tblBorders>
+            <w:top w:val="single" w:color="auto" w:sz="4" w:space="0"/>
+            <w:left w:val="single" w:color="auto" w:sz="4" w:space="0"/>
+            <w:bottom w:val="single" w:color="auto" w:sz="4" w:space="0"/>
+            <w:right w:val="single" w:color="auto" w:sz="4" w:space="0"/>
+            <w:insideH w:val="single" w:color="auto" w:sz="4" w:space="0"/>
+            <w:insideV w:val="single" w:color="auto" w:sz="4" w:space="0"/>
+          </w:tblBorders>
+        </w:tblPrEx>
         <w:trPr>
           <w:jc w:val="center"/>
         </w:trPr>
@@ -10565,6 +10565,7 @@
       <w:pPr>
         <w:pStyle w:val="4"/>
         <w:numPr>
+          <w:ilvl w:val="2"/>
           <w:numId w:val="0"/>
         </w:numPr>
         <w:bidi w:val="0"/>
@@ -10638,6 +10639,7 @@
       <w:pPr>
         <w:pStyle w:val="4"/>
         <w:numPr>
+          <w:ilvl w:val="2"/>
           <w:numId w:val="0"/>
         </w:numPr>
         <w:bidi w:val="0"/>
@@ -10681,13 +10683,12 @@
       <w:pPr>
         <w:pStyle w:val="4"/>
         <w:numPr>
+          <w:ilvl w:val="2"/>
           <w:numId w:val="0"/>
         </w:numPr>
         <w:bidi w:val="0"/>
         <w:ind w:leftChars="0"/>
       </w:pPr>
-      <w:bookmarkStart w:id="234" w:name="_GoBack"/>
-      <w:bookmarkEnd w:id="234"/>
       <w:r>
         <w:t>2.4.3超时处理</w:t>
       </w:r>
@@ -11552,8 +11553,8 @@
           <w:szCs w:val="30"/>
         </w:rPr>
       </w:pPr>
-      <w:bookmarkStart w:id="40" w:name="_Toc182329354"/>
-      <w:bookmarkStart w:id="41" w:name="_Toc496110298"/>
+      <w:bookmarkStart w:id="40" w:name="_Toc496110298"/>
+      <w:bookmarkStart w:id="41" w:name="_Toc182329354"/>
       <w:r>
         <w:rPr>
           <w:rFonts w:hint="eastAsia"/>
@@ -11598,15 +11599,15 @@
           <w:szCs w:val="32"/>
         </w:rPr>
       </w:pPr>
-      <w:bookmarkStart w:id="42" w:name="_Toc36894921"/>
+      <w:bookmarkStart w:id="42" w:name="_Toc22106536"/>
       <w:bookmarkStart w:id="43" w:name="_Toc516977005"/>
-      <w:bookmarkStart w:id="44" w:name="_Toc22106536"/>
-      <w:bookmarkStart w:id="45" w:name="_Toc535986950"/>
-      <w:bookmarkStart w:id="46" w:name="_Toc182329355"/>
-      <w:bookmarkStart w:id="47" w:name="_Toc516566785"/>
-      <w:bookmarkStart w:id="48" w:name="_Toc516566697"/>
-      <w:bookmarkStart w:id="49" w:name="_Toc516995091"/>
-      <w:bookmarkStart w:id="50" w:name="_Toc520617636"/>
+      <w:bookmarkStart w:id="44" w:name="_Toc36894921"/>
+      <w:bookmarkStart w:id="45" w:name="_Toc520617636"/>
+      <w:bookmarkStart w:id="46" w:name="_Toc535986950"/>
+      <w:bookmarkStart w:id="47" w:name="_Toc182329355"/>
+      <w:bookmarkStart w:id="48" w:name="_Toc516995091"/>
+      <w:bookmarkStart w:id="49" w:name="_Toc516566785"/>
+      <w:bookmarkStart w:id="50" w:name="_Toc516566697"/>
       <w:bookmarkStart w:id="51" w:name="_Toc496110299"/>
       <w:bookmarkStart w:id="52" w:name="_Toc65404789"/>
       <w:bookmarkStart w:id="53" w:name="_Toc516980516"/>
@@ -11660,6 +11661,7 @@
         </w:numPr>
         <w:spacing w:before="120" w:after="120" w:line="360" w:lineRule="auto"/>
         <w:rPr>
+          <w:rFonts w:hint="eastAsia"/>
           <w:sz w:val="30"/>
           <w:szCs w:val="30"/>
         </w:rPr>
@@ -11714,6 +11716,28 @@
       <w:bookmarkEnd w:id="66"/>
       <w:bookmarkEnd w:id="67"/>
     </w:p>
+    <w:p/>
+    <w:p>
+      <w:pPr>
+        <w:rPr>
+          <w:b/>
+          <w:bCs/>
+          <w:color w:val="FF0000"/>
+        </w:rPr>
+      </w:pPr>
+      <w:bookmarkStart w:id="234" w:name="_GoBack"/>
+      <w:r>
+        <w:rPr>
+          <w:b/>
+          <w:bCs/>
+          <w:color w:val="FF0000"/>
+        </w:rPr>
+        <w:t>简化了秒杀系统，没有购物车表，一般商城会有购物车表比较好</w:t>
+      </w:r>
+      <w:bookmarkEnd w:id="234"/>
+    </w:p>
+    <w:p/>
+    <w:p/>
     <w:tbl>
       <w:tblPr>
         <w:tblStyle w:val="21"/>
@@ -14710,17 +14734,17 @@
       </w:pPr>
       <w:bookmarkStart w:id="68" w:name="_Toc516566699"/>
       <w:bookmarkStart w:id="69" w:name="_Toc182329357"/>
-      <w:bookmarkStart w:id="70" w:name="_Toc22106538"/>
-      <w:bookmarkStart w:id="71" w:name="_Toc496110301"/>
-      <w:bookmarkStart w:id="72" w:name="_Toc516995093"/>
-      <w:bookmarkStart w:id="73" w:name="_Toc535986952"/>
-      <w:bookmarkStart w:id="74" w:name="_Toc516566787"/>
+      <w:bookmarkStart w:id="70" w:name="_Toc65404791"/>
+      <w:bookmarkStart w:id="71" w:name="_Toc535998714"/>
+      <w:bookmarkStart w:id="72" w:name="_Toc516980518"/>
+      <w:bookmarkStart w:id="73" w:name="_Toc36894923"/>
+      <w:bookmarkStart w:id="74" w:name="_Toc520617638"/>
       <w:bookmarkStart w:id="75" w:name="_Toc516977007"/>
-      <w:bookmarkStart w:id="76" w:name="_Toc520617638"/>
-      <w:bookmarkStart w:id="77" w:name="_Toc36894923"/>
-      <w:bookmarkStart w:id="78" w:name="_Toc535998714"/>
-      <w:bookmarkStart w:id="79" w:name="_Toc516980518"/>
-      <w:bookmarkStart w:id="80" w:name="_Toc65404791"/>
+      <w:bookmarkStart w:id="76" w:name="_Toc516566787"/>
+      <w:bookmarkStart w:id="77" w:name="_Toc535986952"/>
+      <w:bookmarkStart w:id="78" w:name="_Toc516995093"/>
+      <w:bookmarkStart w:id="79" w:name="_Toc22106538"/>
+      <w:bookmarkStart w:id="80" w:name="_Toc496110301"/>
       <w:r>
         <w:rPr>
           <w:rFonts w:hint="eastAsia"/>
@@ -14815,17 +14839,17 @@
           <w:szCs w:val="30"/>
         </w:rPr>
       </w:pPr>
-      <w:bookmarkStart w:id="81" w:name="_Toc535986953"/>
-      <w:bookmarkStart w:id="82" w:name="_Toc22106539"/>
-      <w:bookmarkStart w:id="83" w:name="_Toc182329358"/>
-      <w:bookmarkStart w:id="84" w:name="_Toc496110302"/>
-      <w:bookmarkStart w:id="85" w:name="_Toc520617639"/>
-      <w:bookmarkStart w:id="86" w:name="_Toc535998715"/>
-      <w:bookmarkStart w:id="87" w:name="_Toc516995094"/>
-      <w:bookmarkStart w:id="88" w:name="_Toc65404792"/>
-      <w:bookmarkStart w:id="89" w:name="_Toc516977008"/>
-      <w:bookmarkStart w:id="90" w:name="_Toc516980519"/>
-      <w:bookmarkStart w:id="91" w:name="_Toc36894924"/>
+      <w:bookmarkStart w:id="81" w:name="_Toc516977008"/>
+      <w:bookmarkStart w:id="82" w:name="_Toc36894924"/>
+      <w:bookmarkStart w:id="83" w:name="_Toc516980519"/>
+      <w:bookmarkStart w:id="84" w:name="_Toc65404792"/>
+      <w:bookmarkStart w:id="85" w:name="_Toc535998715"/>
+      <w:bookmarkStart w:id="86" w:name="_Toc516995094"/>
+      <w:bookmarkStart w:id="87" w:name="_Toc520617639"/>
+      <w:bookmarkStart w:id="88" w:name="_Toc496110302"/>
+      <w:bookmarkStart w:id="89" w:name="_Toc182329358"/>
+      <w:bookmarkStart w:id="90" w:name="_Toc535986953"/>
+      <w:bookmarkStart w:id="91" w:name="_Toc22106539"/>
       <w:r>
         <w:rPr>
           <w:rFonts w:hint="eastAsia"/>
@@ -14906,17 +14930,17 @@
           <w:szCs w:val="30"/>
         </w:rPr>
       </w:pPr>
-      <w:bookmarkStart w:id="92" w:name="_Toc516980520"/>
-      <w:bookmarkStart w:id="93" w:name="_Toc516995095"/>
-      <w:bookmarkStart w:id="94" w:name="_Toc496110303"/>
-      <w:bookmarkStart w:id="95" w:name="_Toc65404793"/>
+      <w:bookmarkStart w:id="92" w:name="_Toc535986954"/>
+      <w:bookmarkStart w:id="93" w:name="_Toc36894925"/>
+      <w:bookmarkStart w:id="94" w:name="_Toc516977009"/>
+      <w:bookmarkStart w:id="95" w:name="_Toc22106540"/>
       <w:bookmarkStart w:id="96" w:name="_Toc520617640"/>
-      <w:bookmarkStart w:id="97" w:name="_Toc535998716"/>
-      <w:bookmarkStart w:id="98" w:name="_Toc182329359"/>
-      <w:bookmarkStart w:id="99" w:name="_Toc22106540"/>
-      <w:bookmarkStart w:id="100" w:name="_Toc516977009"/>
-      <w:bookmarkStart w:id="101" w:name="_Toc535986954"/>
-      <w:bookmarkStart w:id="102" w:name="_Toc36894925"/>
+      <w:bookmarkStart w:id="97" w:name="_Toc182329359"/>
+      <w:bookmarkStart w:id="98" w:name="_Toc535998716"/>
+      <w:bookmarkStart w:id="99" w:name="_Toc65404793"/>
+      <w:bookmarkStart w:id="100" w:name="_Toc496110303"/>
+      <w:bookmarkStart w:id="101" w:name="_Toc516995095"/>
+      <w:bookmarkStart w:id="102" w:name="_Toc516980520"/>
       <w:r>
         <w:rPr>
           <w:rFonts w:hint="eastAsia"/>
@@ -14960,11 +14984,11 @@
           <w:szCs w:val="21"/>
         </w:rPr>
       </w:pPr>
-      <w:bookmarkStart w:id="103" w:name="_Toc65404799"/>
+      <w:bookmarkStart w:id="103" w:name="_Toc534107132"/>
       <w:bookmarkStart w:id="104" w:name="_Toc182329360"/>
-      <w:bookmarkStart w:id="105" w:name="_Toc534107132"/>
+      <w:bookmarkStart w:id="105" w:name="_Toc60887782"/>
       <w:bookmarkStart w:id="106" w:name="_Toc516651390"/>
-      <w:bookmarkStart w:id="107" w:name="_Toc60887782"/>
+      <w:bookmarkStart w:id="107" w:name="_Toc65404799"/>
       <w:r>
         <w:rPr>
           <w:rFonts w:hint="eastAsia"/>
@@ -17989,12 +18013,12 @@
           <w:szCs w:val="30"/>
         </w:rPr>
       </w:pPr>
-      <w:bookmarkStart w:id="109" w:name="_Toc516651391"/>
-      <w:bookmarkStart w:id="110" w:name="_Toc60887783"/>
-      <w:bookmarkStart w:id="111" w:name="_Toc496110305"/>
-      <w:bookmarkStart w:id="112" w:name="_Toc182329361"/>
-      <w:bookmarkStart w:id="113" w:name="_Toc65404800"/>
-      <w:bookmarkStart w:id="114" w:name="_Toc534107133"/>
+      <w:bookmarkStart w:id="109" w:name="_Toc60887783"/>
+      <w:bookmarkStart w:id="110" w:name="_Toc496110305"/>
+      <w:bookmarkStart w:id="111" w:name="_Toc182329361"/>
+      <w:bookmarkStart w:id="112" w:name="_Toc516651391"/>
+      <w:bookmarkStart w:id="113" w:name="_Toc534107133"/>
+      <w:bookmarkStart w:id="114" w:name="_Toc65404800"/>
       <w:r>
         <w:rPr>
           <w:rFonts w:hint="eastAsia"/>
@@ -18052,16 +18076,16 @@
       <w:bookmarkStart w:id="115" w:name="_Toc516980521"/>
       <w:bookmarkStart w:id="116" w:name="_Toc520617641"/>
       <w:bookmarkStart w:id="117" w:name="_Toc535998717"/>
-      <w:bookmarkStart w:id="118" w:name="_Toc496110306"/>
-      <w:bookmarkStart w:id="119" w:name="_Toc36894926"/>
-      <w:bookmarkStart w:id="120" w:name="_Toc516995096"/>
-      <w:bookmarkStart w:id="121" w:name="_Toc535986955"/>
-      <w:bookmarkStart w:id="122" w:name="_Toc516566700"/>
-      <w:bookmarkStart w:id="123" w:name="_Toc182329362"/>
-      <w:bookmarkStart w:id="124" w:name="_Toc516566788"/>
-      <w:bookmarkStart w:id="125" w:name="_Toc65404794"/>
-      <w:bookmarkStart w:id="126" w:name="_Toc22106541"/>
-      <w:bookmarkStart w:id="127" w:name="_Toc516977010"/>
+      <w:bookmarkStart w:id="118" w:name="_Toc36894926"/>
+      <w:bookmarkStart w:id="119" w:name="_Toc516995096"/>
+      <w:bookmarkStart w:id="120" w:name="_Toc535986955"/>
+      <w:bookmarkStart w:id="121" w:name="_Toc496110306"/>
+      <w:bookmarkStart w:id="122" w:name="_Toc182329362"/>
+      <w:bookmarkStart w:id="123" w:name="_Toc516566788"/>
+      <w:bookmarkStart w:id="124" w:name="_Toc65404794"/>
+      <w:bookmarkStart w:id="125" w:name="_Toc516566700"/>
+      <w:bookmarkStart w:id="126" w:name="_Toc516977010"/>
+      <w:bookmarkStart w:id="127" w:name="_Toc22106541"/>
       <w:r>
         <w:rPr>
           <w:rFonts w:hint="eastAsia"/>
@@ -18130,16 +18154,16 @@
       <w:bookmarkStart w:id="128" w:name="_Toc516566789"/>
       <w:bookmarkStart w:id="129" w:name="_Toc496110307"/>
       <w:bookmarkStart w:id="130" w:name="_Toc516995097"/>
-      <w:bookmarkStart w:id="131" w:name="_Toc535998718"/>
-      <w:bookmarkStart w:id="132" w:name="_Toc65404795"/>
+      <w:bookmarkStart w:id="131" w:name="_Toc65404795"/>
+      <w:bookmarkStart w:id="132" w:name="_Toc535998718"/>
       <w:bookmarkStart w:id="133" w:name="_Toc516566701"/>
       <w:bookmarkStart w:id="134" w:name="_Toc36894927"/>
-      <w:bookmarkStart w:id="135" w:name="_Toc516980522"/>
-      <w:bookmarkStart w:id="136" w:name="_Toc520617642"/>
+      <w:bookmarkStart w:id="135" w:name="_Toc520617642"/>
+      <w:bookmarkStart w:id="136" w:name="_Toc516980522"/>
       <w:bookmarkStart w:id="137" w:name="_Toc182329363"/>
       <w:bookmarkStart w:id="138" w:name="_Toc516977011"/>
-      <w:bookmarkStart w:id="139" w:name="_Toc22106542"/>
-      <w:bookmarkStart w:id="140" w:name="_Toc535986956"/>
+      <w:bookmarkStart w:id="139" w:name="_Toc535986956"/>
+      <w:bookmarkStart w:id="140" w:name="_Toc22106542"/>
       <w:r>
         <w:rPr>
           <w:rFonts w:hint="eastAsia"/>
@@ -18160,18 +18184,18 @@
       <w:bookmarkEnd w:id="138"/>
       <w:bookmarkEnd w:id="139"/>
       <w:bookmarkEnd w:id="140"/>
-      <w:bookmarkStart w:id="141" w:name="_Toc516977012"/>
-      <w:bookmarkStart w:id="142" w:name="_Toc520617643"/>
-      <w:bookmarkStart w:id="143" w:name="_Toc535998719"/>
-      <w:bookmarkStart w:id="144" w:name="_Toc182329364"/>
-      <w:bookmarkStart w:id="145" w:name="_Toc516995098"/>
-      <w:bookmarkStart w:id="146" w:name="_Toc516566702"/>
-      <w:bookmarkStart w:id="147" w:name="_Toc22106543"/>
-      <w:bookmarkStart w:id="148" w:name="_Toc65404796"/>
-      <w:bookmarkStart w:id="149" w:name="_Toc516980523"/>
-      <w:bookmarkStart w:id="150" w:name="_Toc36894928"/>
-      <w:bookmarkStart w:id="151" w:name="_Toc535986957"/>
-      <w:bookmarkStart w:id="152" w:name="_Toc516566790"/>
+      <w:bookmarkStart w:id="141" w:name="_Toc516566790"/>
+      <w:bookmarkStart w:id="142" w:name="_Toc535986957"/>
+      <w:bookmarkStart w:id="143" w:name="_Toc516977012"/>
+      <w:bookmarkStart w:id="144" w:name="_Toc520617643"/>
+      <w:bookmarkStart w:id="145" w:name="_Toc182329364"/>
+      <w:bookmarkStart w:id="146" w:name="_Toc535998719"/>
+      <w:bookmarkStart w:id="147" w:name="_Toc516995098"/>
+      <w:bookmarkStart w:id="148" w:name="_Toc516566702"/>
+      <w:bookmarkStart w:id="149" w:name="_Toc65404796"/>
+      <w:bookmarkStart w:id="150" w:name="_Toc22106543"/>
+      <w:bookmarkStart w:id="151" w:name="_Toc516980523"/>
+      <w:bookmarkStart w:id="152" w:name="_Toc36894928"/>
       <w:bookmarkStart w:id="153" w:name="_Toc496110309"/>
     </w:p>
     <w:p>
@@ -18667,17 +18691,17 @@
           <w:szCs w:val="32"/>
         </w:rPr>
       </w:pPr>
-      <w:bookmarkStart w:id="155" w:name="_Toc510240351"/>
-      <w:bookmarkStart w:id="156" w:name="_Toc510347257"/>
-      <w:bookmarkStart w:id="157" w:name="_Toc516651392"/>
-      <w:bookmarkStart w:id="158" w:name="_Toc534107134"/>
-      <w:bookmarkStart w:id="159" w:name="_Toc520621609"/>
+      <w:bookmarkStart w:id="155" w:name="_Toc520621324"/>
+      <w:bookmarkStart w:id="156" w:name="_Toc520177552"/>
+      <w:bookmarkStart w:id="157" w:name="_Toc65404801"/>
+      <w:bookmarkStart w:id="158" w:name="_Toc60887784"/>
+      <w:bookmarkStart w:id="159" w:name="_Toc496110313"/>
       <w:bookmarkStart w:id="160" w:name="_Toc182329366"/>
-      <w:bookmarkStart w:id="161" w:name="_Toc496110313"/>
-      <w:bookmarkStart w:id="162" w:name="_Toc60887784"/>
-      <w:bookmarkStart w:id="163" w:name="_Toc65404801"/>
-      <w:bookmarkStart w:id="164" w:name="_Toc520177552"/>
-      <w:bookmarkStart w:id="165" w:name="_Toc520621324"/>
+      <w:bookmarkStart w:id="161" w:name="_Toc520621609"/>
+      <w:bookmarkStart w:id="162" w:name="_Toc534107134"/>
+      <w:bookmarkStart w:id="163" w:name="_Toc516651392"/>
+      <w:bookmarkStart w:id="164" w:name="_Toc510347257"/>
+      <w:bookmarkStart w:id="165" w:name="_Toc510240351"/>
       <w:r>
         <w:rPr>
           <w:rFonts w:hint="eastAsia"/>
@@ -18726,14 +18750,14 @@
         </w:rPr>
       </w:pPr>
       <w:bookmarkStart w:id="166" w:name="_Toc427028124"/>
-      <w:bookmarkStart w:id="167" w:name="_Toc516651393"/>
-      <w:bookmarkStart w:id="168" w:name="_Toc496110314"/>
-      <w:bookmarkStart w:id="169" w:name="_Toc510240352"/>
-      <w:bookmarkStart w:id="170" w:name="_Toc182329367"/>
-      <w:bookmarkStart w:id="171" w:name="_Toc534107135"/>
-      <w:bookmarkStart w:id="172" w:name="_Toc60887785"/>
-      <w:bookmarkStart w:id="173" w:name="_Toc65404802"/>
-      <w:bookmarkStart w:id="174" w:name="_Toc510347258"/>
+      <w:bookmarkStart w:id="167" w:name="_Toc510347258"/>
+      <w:bookmarkStart w:id="168" w:name="_Toc65404802"/>
+      <w:bookmarkStart w:id="169" w:name="_Toc60887785"/>
+      <w:bookmarkStart w:id="170" w:name="_Toc534107135"/>
+      <w:bookmarkStart w:id="171" w:name="_Toc182329367"/>
+      <w:bookmarkStart w:id="172" w:name="_Toc510240352"/>
+      <w:bookmarkStart w:id="173" w:name="_Toc496110314"/>
+      <w:bookmarkStart w:id="174" w:name="_Toc516651393"/>
       <w:r>
         <w:rPr>
           <w:rFonts w:hint="eastAsia"/>
@@ -19286,14 +19310,14 @@
           <w:szCs w:val="30"/>
         </w:rPr>
       </w:pPr>
-      <w:bookmarkStart w:id="175" w:name="_Toc65404803"/>
-      <w:bookmarkStart w:id="176" w:name="_Toc60887786"/>
-      <w:bookmarkStart w:id="177" w:name="_Toc182329368"/>
-      <w:bookmarkStart w:id="178" w:name="_Toc496110315"/>
-      <w:bookmarkStart w:id="179" w:name="_Toc516651394"/>
-      <w:bookmarkStart w:id="180" w:name="_Toc510347259"/>
-      <w:bookmarkStart w:id="181" w:name="_Toc510240353"/>
-      <w:bookmarkStart w:id="182" w:name="_Toc534107136"/>
+      <w:bookmarkStart w:id="175" w:name="_Toc534107136"/>
+      <w:bookmarkStart w:id="176" w:name="_Toc510240353"/>
+      <w:bookmarkStart w:id="177" w:name="_Toc510347259"/>
+      <w:bookmarkStart w:id="178" w:name="_Toc516651394"/>
+      <w:bookmarkStart w:id="179" w:name="_Toc496110315"/>
+      <w:bookmarkStart w:id="180" w:name="_Toc182329368"/>
+      <w:bookmarkStart w:id="181" w:name="_Toc60887786"/>
+      <w:bookmarkStart w:id="182" w:name="_Toc65404803"/>
       <w:r>
         <w:rPr>
           <w:rFonts w:hint="eastAsia"/>
@@ -19540,14 +19564,14 @@
           <w:szCs w:val="30"/>
         </w:rPr>
       </w:pPr>
-      <w:bookmarkStart w:id="183" w:name="_Toc510347260"/>
-      <w:bookmarkStart w:id="184" w:name="_Toc534107137"/>
-      <w:bookmarkStart w:id="185" w:name="_Toc496110316"/>
-      <w:bookmarkStart w:id="186" w:name="_Toc65404804"/>
-      <w:bookmarkStart w:id="187" w:name="_Toc516651395"/>
-      <w:bookmarkStart w:id="188" w:name="_Toc60887787"/>
-      <w:bookmarkStart w:id="189" w:name="_Toc510240354"/>
-      <w:bookmarkStart w:id="190" w:name="_Toc182329369"/>
+      <w:bookmarkStart w:id="183" w:name="_Toc182329369"/>
+      <w:bookmarkStart w:id="184" w:name="_Toc510240354"/>
+      <w:bookmarkStart w:id="185" w:name="_Toc60887787"/>
+      <w:bookmarkStart w:id="186" w:name="_Toc516651395"/>
+      <w:bookmarkStart w:id="187" w:name="_Toc65404804"/>
+      <w:bookmarkStart w:id="188" w:name="_Toc496110316"/>
+      <w:bookmarkStart w:id="189" w:name="_Toc534107137"/>
+      <w:bookmarkStart w:id="190" w:name="_Toc510347260"/>
       <w:r>
         <w:rPr>
           <w:rFonts w:hint="eastAsia"/>
@@ -19802,18 +19826,18 @@
           <w:szCs w:val="32"/>
         </w:rPr>
       </w:pPr>
-      <w:bookmarkStart w:id="191" w:name="_Toc520621325"/>
-      <w:bookmarkStart w:id="192" w:name="_Toc510347261"/>
-      <w:bookmarkStart w:id="193" w:name="_Toc520621610"/>
-      <w:bookmarkStart w:id="194" w:name="_Toc496110317"/>
-      <w:bookmarkStart w:id="195" w:name="_Toc534107138"/>
-      <w:bookmarkStart w:id="196" w:name="_Toc510240355"/>
-      <w:bookmarkStart w:id="197" w:name="_Toc65404805"/>
-      <w:bookmarkStart w:id="198" w:name="_Toc427028129"/>
-      <w:bookmarkStart w:id="199" w:name="_Toc516651396"/>
-      <w:bookmarkStart w:id="200" w:name="_Toc182329370"/>
-      <w:bookmarkStart w:id="201" w:name="_Toc60887788"/>
-      <w:bookmarkStart w:id="202" w:name="_Toc520177553"/>
+      <w:bookmarkStart w:id="191" w:name="_Toc520177553"/>
+      <w:bookmarkStart w:id="192" w:name="_Toc60887788"/>
+      <w:bookmarkStart w:id="193" w:name="_Toc182329370"/>
+      <w:bookmarkStart w:id="194" w:name="_Toc516651396"/>
+      <w:bookmarkStart w:id="195" w:name="_Toc427028129"/>
+      <w:bookmarkStart w:id="196" w:name="_Toc65404805"/>
+      <w:bookmarkStart w:id="197" w:name="_Toc510240355"/>
+      <w:bookmarkStart w:id="198" w:name="_Toc534107138"/>
+      <w:bookmarkStart w:id="199" w:name="_Toc496110317"/>
+      <w:bookmarkStart w:id="200" w:name="_Toc520621610"/>
+      <w:bookmarkStart w:id="201" w:name="_Toc510347261"/>
+      <w:bookmarkStart w:id="202" w:name="_Toc520621325"/>
       <w:r>
         <w:rPr>
           <w:rFonts w:hint="eastAsia"/>
@@ -20801,14 +20825,14 @@
       </w:pPr>
       <w:bookmarkStart w:id="205" w:name="_Toc36894930"/>
       <w:bookmarkStart w:id="206" w:name="_Toc65404808"/>
-      <w:bookmarkStart w:id="207" w:name="_Toc516995101"/>
-      <w:bookmarkStart w:id="208" w:name="_Toc516977015"/>
+      <w:bookmarkStart w:id="207" w:name="_Toc516977015"/>
+      <w:bookmarkStart w:id="208" w:name="_Toc516995101"/>
       <w:bookmarkStart w:id="209" w:name="_Toc516566705"/>
       <w:bookmarkStart w:id="210" w:name="_Toc535986959"/>
-      <w:bookmarkStart w:id="211" w:name="_Toc516980526"/>
-      <w:bookmarkStart w:id="212" w:name="_Toc182329373"/>
-      <w:bookmarkStart w:id="213" w:name="_Toc496110320"/>
-      <w:bookmarkStart w:id="214" w:name="_Toc520617646"/>
+      <w:bookmarkStart w:id="211" w:name="_Toc182329373"/>
+      <w:bookmarkStart w:id="212" w:name="_Toc516980526"/>
+      <w:bookmarkStart w:id="213" w:name="_Toc520617646"/>
+      <w:bookmarkStart w:id="214" w:name="_Toc496110320"/>
       <w:bookmarkStart w:id="215" w:name="_Toc516566793"/>
       <w:bookmarkStart w:id="216" w:name="_Toc535998721"/>
       <w:bookmarkStart w:id="217" w:name="_Toc22106545"/>
@@ -20881,8 +20905,8 @@
           <w:szCs w:val="30"/>
         </w:rPr>
       </w:pPr>
-      <w:bookmarkStart w:id="220" w:name="_Toc24629086"/>
-      <w:bookmarkStart w:id="221" w:name="_Toc24629019"/>
+      <w:bookmarkStart w:id="220" w:name="_Toc24629019"/>
+      <w:bookmarkStart w:id="221" w:name="_Toc24629086"/>
       <w:bookmarkStart w:id="222" w:name="_Toc496110322"/>
       <w:bookmarkStart w:id="223" w:name="_Toc158537537"/>
       <w:r>
@@ -20941,8 +20965,8 @@
       </w:pPr>
       <w:bookmarkStart w:id="224" w:name="_Toc24629020"/>
       <w:bookmarkStart w:id="225" w:name="_Toc24629087"/>
-      <w:bookmarkStart w:id="226" w:name="_Toc496110323"/>
-      <w:bookmarkStart w:id="227" w:name="_Toc158537538"/>
+      <w:bookmarkStart w:id="226" w:name="_Toc158537538"/>
+      <w:bookmarkStart w:id="227" w:name="_Toc496110323"/>
       <w:r>
         <w:rPr>
           <w:rFonts w:hint="eastAsia"/>
@@ -20999,8 +21023,8 @@
       </w:pPr>
       <w:bookmarkStart w:id="228" w:name="_Toc24629021"/>
       <w:bookmarkStart w:id="229" w:name="_Toc24629088"/>
-      <w:bookmarkStart w:id="230" w:name="_Toc158537539"/>
-      <w:bookmarkStart w:id="231" w:name="_Toc496110324"/>
+      <w:bookmarkStart w:id="230" w:name="_Toc496110324"/>
+      <w:bookmarkStart w:id="231" w:name="_Toc158537539"/>
       <w:r>
         <w:rPr>
           <w:rFonts w:hint="eastAsia"/>
@@ -21055,8 +21079,8 @@
           <w:szCs w:val="30"/>
         </w:rPr>
       </w:pPr>
-      <w:bookmarkStart w:id="232" w:name="_Toc158537540"/>
-      <w:bookmarkStart w:id="233" w:name="_Toc496110325"/>
+      <w:bookmarkStart w:id="232" w:name="_Toc496110325"/>
+      <w:bookmarkStart w:id="233" w:name="_Toc158537540"/>
       <w:r>
         <w:rPr>
           <w:rFonts w:hint="eastAsia"/>
@@ -21080,10 +21104,10 @@
         </w:rPr>
         <w:t>附录D－相关模板列表</w:t>
       </w:r>
+      <w:bookmarkEnd w:id="1"/>
+      <w:bookmarkEnd w:id="2"/>
       <w:bookmarkEnd w:id="232"/>
       <w:bookmarkEnd w:id="233"/>
-      <w:bookmarkEnd w:id="1"/>
-      <w:bookmarkEnd w:id="2"/>
     </w:p>
     <w:p>
       <w:pPr>

</xml_diff>